<commit_message>
adding ROC plots for SVM with RBF
</commit_message>
<xml_diff>
--- a/Report/AC50001 Introduction to Data Mining and Machine Learning.docx
+++ b/Report/AC50001 Introduction to Data Mining and Machine Learning.docx
@@ -625,25 +625,854 @@
     <w:p>
       <w:r>
         <w:lastRenderedPageBreak/>
-        <w:t xml:space="preserve">After doing that, it was possible to calculate covariance matrix (to see how much data vary from the mean in respect to each </w:t>
-      </w:r>
+        <w:t>After doing that, it was possible to calculate covariance matrix (to see how much data vary from the mean in respect to each other)</w:t>
+      </w:r>
+      <w:r>
+        <w:t>. Then it was possible to calculate Eigen values and Eigen vectors from the covariance matrix calculate in the previous step. Then, by multiplying the matrix containing all data by specific Eigen vector’s values it made it possible to calculate PCA score:</w:t>
+      </w:r>
+    </w:p>
+    <w:p>
+      <w:pPr>
+        <w:autoSpaceDE w:val="0"/>
+        <w:autoSpaceDN w:val="0"/>
+        <w:adjustRightInd w:val="0"/>
+        <w:spacing w:after="0" w:line="240" w:lineRule="auto"/>
+        <w:rPr>
+          <w:rFonts w:ascii="Courier New" w:hAnsi="Courier New" w:cs="Courier New"/>
+          <w:sz w:val="24"/>
+          <w:szCs w:val="24"/>
+        </w:rPr>
+      </w:pPr>
       <w:proofErr w:type="gramStart"/>
       <w:r>
-        <w:t>other )</w:t>
+        <w:rPr>
+          <w:rFonts w:ascii="Courier New" w:hAnsi="Courier New" w:cs="Courier New"/>
+          <w:color w:val="000000"/>
+          <w:sz w:val="20"/>
+          <w:szCs w:val="20"/>
+        </w:rPr>
+        <w:t>score</w:t>
       </w:r>
       <w:proofErr w:type="gramEnd"/>
-    </w:p>
-    <w:p>
-      <w:pPr>
-        <w:rPr>
-          <w:b/>
-        </w:rPr>
-      </w:pPr>
-      <w:r>
-        <w:rPr>
-          <w:b/>
-        </w:rPr>
-        <w:t>PCA with K-Means</w:t>
+      <w:r>
+        <w:rPr>
+          <w:rFonts w:ascii="Courier New" w:hAnsi="Courier New" w:cs="Courier New"/>
+          <w:color w:val="000000"/>
+          <w:sz w:val="20"/>
+          <w:szCs w:val="20"/>
+        </w:rPr>
+        <w:t xml:space="preserve"> = </w:t>
+      </w:r>
+      <w:proofErr w:type="spellStart"/>
+      <w:r>
+        <w:rPr>
+          <w:rFonts w:ascii="Courier New" w:hAnsi="Courier New" w:cs="Courier New"/>
+          <w:color w:val="000000"/>
+          <w:sz w:val="20"/>
+          <w:szCs w:val="20"/>
+        </w:rPr>
+        <w:t>all_data</w:t>
+      </w:r>
+      <w:proofErr w:type="spellEnd"/>
+      <w:r>
+        <w:rPr>
+          <w:rFonts w:ascii="Courier New" w:hAnsi="Courier New" w:cs="Courier New"/>
+          <w:color w:val="000000"/>
+          <w:sz w:val="20"/>
+          <w:szCs w:val="20"/>
+        </w:rPr>
+        <w:t>*v(:,1:2);</w:t>
+      </w:r>
+    </w:p>
+    <w:p>
+      <w:r>
+        <w:br/>
+        <w:t xml:space="preserve">This made it ready for the data to get picked up for clustering. </w:t>
+      </w:r>
+    </w:p>
+    <w:p>
+      <w:r>
+        <w:rPr>
+          <w:b/>
+        </w:rPr>
+        <w:t>K-Means</w:t>
+      </w:r>
+      <w:r>
+        <w:rPr>
+          <w:b/>
+        </w:rPr>
+        <w:t xml:space="preserve"> method for clustering.</w:t>
+      </w:r>
+    </w:p>
+    <w:p>
+      <w:r>
+        <w:t xml:space="preserve">For data </w:t>
+      </w:r>
+      <w:r>
+        <w:t>clustering</w:t>
+      </w:r>
+      <w:r>
+        <w:t xml:space="preserve"> </w:t>
+      </w:r>
+      <w:r>
+        <w:t xml:space="preserve">I have used K-Means method because </w:t>
+      </w:r>
+      <w:r>
+        <w:t>it</w:t>
+      </w:r>
+      <w:r>
+        <w:t xml:space="preserve"> was more familiar to me than the others. Using the following code I applied k-means to cluster the data into 3 clusters:</w:t>
+      </w:r>
+    </w:p>
+    <w:p>
+      <w:pPr>
+        <w:autoSpaceDE w:val="0"/>
+        <w:autoSpaceDN w:val="0"/>
+        <w:adjustRightInd w:val="0"/>
+        <w:spacing w:after="0" w:line="240" w:lineRule="auto"/>
+        <w:rPr>
+          <w:rFonts w:ascii="Courier New" w:hAnsi="Courier New" w:cs="Courier New"/>
+          <w:sz w:val="24"/>
+          <w:szCs w:val="24"/>
+        </w:rPr>
+      </w:pPr>
+      <w:r>
+        <w:rPr>
+          <w:rFonts w:ascii="Courier New" w:hAnsi="Courier New" w:cs="Courier New"/>
+          <w:color w:val="228B22"/>
+          <w:sz w:val="20"/>
+          <w:szCs w:val="20"/>
+        </w:rPr>
+        <w:t xml:space="preserve">%do k-means </w:t>
+      </w:r>
+    </w:p>
+    <w:p>
+      <w:pPr>
+        <w:autoSpaceDE w:val="0"/>
+        <w:autoSpaceDN w:val="0"/>
+        <w:adjustRightInd w:val="0"/>
+        <w:spacing w:after="0" w:line="240" w:lineRule="auto"/>
+        <w:rPr>
+          <w:rFonts w:ascii="Courier New" w:hAnsi="Courier New" w:cs="Courier New"/>
+          <w:sz w:val="24"/>
+          <w:szCs w:val="24"/>
+        </w:rPr>
+      </w:pPr>
+      <w:r>
+        <w:rPr>
+          <w:rFonts w:ascii="Courier New" w:hAnsi="Courier New" w:cs="Courier New"/>
+          <w:color w:val="000000"/>
+          <w:sz w:val="20"/>
+          <w:szCs w:val="20"/>
+        </w:rPr>
+        <w:t>[</w:t>
+      </w:r>
+      <w:proofErr w:type="spellStart"/>
+      <w:proofErr w:type="gramStart"/>
+      <w:r>
+        <w:rPr>
+          <w:rFonts w:ascii="Courier New" w:hAnsi="Courier New" w:cs="Courier New"/>
+          <w:color w:val="000000"/>
+          <w:sz w:val="20"/>
+          <w:szCs w:val="20"/>
+        </w:rPr>
+        <w:t>idx</w:t>
+      </w:r>
+      <w:proofErr w:type="spellEnd"/>
+      <w:proofErr w:type="gramEnd"/>
+      <w:r>
+        <w:rPr>
+          <w:rFonts w:ascii="Courier New" w:hAnsi="Courier New" w:cs="Courier New"/>
+          <w:color w:val="000000"/>
+          <w:sz w:val="20"/>
+          <w:szCs w:val="20"/>
+        </w:rPr>
+        <w:t xml:space="preserve">, c] = </w:t>
+      </w:r>
+      <w:proofErr w:type="spellStart"/>
+      <w:proofErr w:type="gramStart"/>
+      <w:r>
+        <w:rPr>
+          <w:rFonts w:ascii="Courier New" w:hAnsi="Courier New" w:cs="Courier New"/>
+          <w:color w:val="000000"/>
+          <w:sz w:val="20"/>
+          <w:szCs w:val="20"/>
+        </w:rPr>
+        <w:t>kmeans</w:t>
+      </w:r>
+      <w:proofErr w:type="spellEnd"/>
+      <w:r>
+        <w:rPr>
+          <w:rFonts w:ascii="Courier New" w:hAnsi="Courier New" w:cs="Courier New"/>
+          <w:color w:val="000000"/>
+          <w:sz w:val="20"/>
+          <w:szCs w:val="20"/>
+        </w:rPr>
+        <w:t>(</w:t>
+      </w:r>
+      <w:proofErr w:type="gramEnd"/>
+      <w:r>
+        <w:rPr>
+          <w:rFonts w:ascii="Courier New" w:hAnsi="Courier New" w:cs="Courier New"/>
+          <w:color w:val="000000"/>
+          <w:sz w:val="20"/>
+          <w:szCs w:val="20"/>
+        </w:rPr>
+        <w:t>pca_score,3);</w:t>
+      </w:r>
+    </w:p>
+    <w:p>
+      <w:pPr>
+        <w:autoSpaceDE w:val="0"/>
+        <w:autoSpaceDN w:val="0"/>
+        <w:adjustRightInd w:val="0"/>
+        <w:spacing w:after="0" w:line="240" w:lineRule="auto"/>
+        <w:rPr>
+          <w:rFonts w:ascii="Courier New" w:hAnsi="Courier New" w:cs="Courier New"/>
+          <w:sz w:val="24"/>
+          <w:szCs w:val="24"/>
+        </w:rPr>
+      </w:pPr>
+      <w:r>
+        <w:rPr>
+          <w:rFonts w:ascii="Courier New" w:hAnsi="Courier New" w:cs="Courier New"/>
+          <w:color w:val="228B22"/>
+          <w:sz w:val="20"/>
+          <w:szCs w:val="20"/>
+        </w:rPr>
+        <w:t>%dim1</w:t>
+      </w:r>
+    </w:p>
+    <w:p>
+      <w:pPr>
+        <w:autoSpaceDE w:val="0"/>
+        <w:autoSpaceDN w:val="0"/>
+        <w:adjustRightInd w:val="0"/>
+        <w:spacing w:after="0" w:line="240" w:lineRule="auto"/>
+        <w:rPr>
+          <w:rFonts w:ascii="Courier New" w:hAnsi="Courier New" w:cs="Courier New"/>
+          <w:sz w:val="24"/>
+          <w:szCs w:val="24"/>
+        </w:rPr>
+      </w:pPr>
+      <w:r>
+        <w:rPr>
+          <w:rFonts w:ascii="Courier New" w:hAnsi="Courier New" w:cs="Courier New"/>
+          <w:color w:val="000000"/>
+          <w:sz w:val="20"/>
+          <w:szCs w:val="20"/>
+        </w:rPr>
+        <w:t>x1 = min(</w:t>
+      </w:r>
+      <w:proofErr w:type="spellStart"/>
+      <w:r>
+        <w:rPr>
+          <w:rFonts w:ascii="Courier New" w:hAnsi="Courier New" w:cs="Courier New"/>
+          <w:color w:val="000000"/>
+          <w:sz w:val="20"/>
+          <w:szCs w:val="20"/>
+        </w:rPr>
+        <w:t>pca_score</w:t>
+      </w:r>
+      <w:proofErr w:type="spellEnd"/>
+      <w:r>
+        <w:rPr>
+          <w:rFonts w:ascii="Courier New" w:hAnsi="Courier New" w:cs="Courier New"/>
+          <w:color w:val="000000"/>
+          <w:sz w:val="20"/>
+          <w:szCs w:val="20"/>
+        </w:rPr>
+        <w:t>(:,1)):0.01:max(</w:t>
+      </w:r>
+      <w:proofErr w:type="spellStart"/>
+      <w:r>
+        <w:rPr>
+          <w:rFonts w:ascii="Courier New" w:hAnsi="Courier New" w:cs="Courier New"/>
+          <w:color w:val="000000"/>
+          <w:sz w:val="20"/>
+          <w:szCs w:val="20"/>
+        </w:rPr>
+        <w:t>pca_score</w:t>
+      </w:r>
+      <w:proofErr w:type="spellEnd"/>
+      <w:r>
+        <w:rPr>
+          <w:rFonts w:ascii="Courier New" w:hAnsi="Courier New" w:cs="Courier New"/>
+          <w:color w:val="000000"/>
+          <w:sz w:val="20"/>
+          <w:szCs w:val="20"/>
+        </w:rPr>
+        <w:t>(:,1));</w:t>
+      </w:r>
+    </w:p>
+    <w:p>
+      <w:pPr>
+        <w:autoSpaceDE w:val="0"/>
+        <w:autoSpaceDN w:val="0"/>
+        <w:adjustRightInd w:val="0"/>
+        <w:spacing w:after="0" w:line="240" w:lineRule="auto"/>
+        <w:rPr>
+          <w:rFonts w:ascii="Courier New" w:hAnsi="Courier New" w:cs="Courier New"/>
+          <w:sz w:val="24"/>
+          <w:szCs w:val="24"/>
+        </w:rPr>
+      </w:pPr>
+      <w:r>
+        <w:rPr>
+          <w:rFonts w:ascii="Courier New" w:hAnsi="Courier New" w:cs="Courier New"/>
+          <w:color w:val="228B22"/>
+          <w:sz w:val="20"/>
+          <w:szCs w:val="20"/>
+        </w:rPr>
+        <w:t>%dim2</w:t>
+      </w:r>
+    </w:p>
+    <w:p>
+      <w:pPr>
+        <w:autoSpaceDE w:val="0"/>
+        <w:autoSpaceDN w:val="0"/>
+        <w:adjustRightInd w:val="0"/>
+        <w:spacing w:after="0" w:line="240" w:lineRule="auto"/>
+        <w:rPr>
+          <w:rFonts w:ascii="Courier New" w:hAnsi="Courier New" w:cs="Courier New"/>
+          <w:sz w:val="24"/>
+          <w:szCs w:val="24"/>
+        </w:rPr>
+      </w:pPr>
+      <w:r>
+        <w:rPr>
+          <w:rFonts w:ascii="Courier New" w:hAnsi="Courier New" w:cs="Courier New"/>
+          <w:color w:val="000000"/>
+          <w:sz w:val="20"/>
+          <w:szCs w:val="20"/>
+        </w:rPr>
+        <w:t>x2 = min(</w:t>
+      </w:r>
+      <w:proofErr w:type="spellStart"/>
+      <w:r>
+        <w:rPr>
+          <w:rFonts w:ascii="Courier New" w:hAnsi="Courier New" w:cs="Courier New"/>
+          <w:color w:val="000000"/>
+          <w:sz w:val="20"/>
+          <w:szCs w:val="20"/>
+        </w:rPr>
+        <w:t>pca_score</w:t>
+      </w:r>
+      <w:proofErr w:type="spellEnd"/>
+      <w:r>
+        <w:rPr>
+          <w:rFonts w:ascii="Courier New" w:hAnsi="Courier New" w:cs="Courier New"/>
+          <w:color w:val="000000"/>
+          <w:sz w:val="20"/>
+          <w:szCs w:val="20"/>
+        </w:rPr>
+        <w:t>(:,2)):0.01:max(</w:t>
+      </w:r>
+      <w:proofErr w:type="spellStart"/>
+      <w:r>
+        <w:rPr>
+          <w:rFonts w:ascii="Courier New" w:hAnsi="Courier New" w:cs="Courier New"/>
+          <w:color w:val="000000"/>
+          <w:sz w:val="20"/>
+          <w:szCs w:val="20"/>
+        </w:rPr>
+        <w:t>pca_score</w:t>
+      </w:r>
+      <w:proofErr w:type="spellEnd"/>
+      <w:r>
+        <w:rPr>
+          <w:rFonts w:ascii="Courier New" w:hAnsi="Courier New" w:cs="Courier New"/>
+          <w:color w:val="000000"/>
+          <w:sz w:val="20"/>
+          <w:szCs w:val="20"/>
+        </w:rPr>
+        <w:t>(:,2));</w:t>
+      </w:r>
+    </w:p>
+    <w:p>
+      <w:pPr>
+        <w:autoSpaceDE w:val="0"/>
+        <w:autoSpaceDN w:val="0"/>
+        <w:adjustRightInd w:val="0"/>
+        <w:spacing w:after="0" w:line="240" w:lineRule="auto"/>
+        <w:rPr>
+          <w:rFonts w:ascii="Courier New" w:hAnsi="Courier New" w:cs="Courier New"/>
+          <w:sz w:val="24"/>
+          <w:szCs w:val="24"/>
+        </w:rPr>
+      </w:pPr>
+      <w:r>
+        <w:rPr>
+          <w:rFonts w:ascii="Courier New" w:hAnsi="Courier New" w:cs="Courier New"/>
+          <w:color w:val="228B22"/>
+          <w:sz w:val="20"/>
+          <w:szCs w:val="20"/>
+        </w:rPr>
+        <w:t>%calculate mesh grid</w:t>
+      </w:r>
+    </w:p>
+    <w:p>
+      <w:pPr>
+        <w:autoSpaceDE w:val="0"/>
+        <w:autoSpaceDN w:val="0"/>
+        <w:adjustRightInd w:val="0"/>
+        <w:spacing w:after="0" w:line="240" w:lineRule="auto"/>
+        <w:rPr>
+          <w:rFonts w:ascii="Courier New" w:hAnsi="Courier New" w:cs="Courier New"/>
+          <w:sz w:val="24"/>
+          <w:szCs w:val="24"/>
+        </w:rPr>
+      </w:pPr>
+      <w:r>
+        <w:rPr>
+          <w:rFonts w:ascii="Courier New" w:hAnsi="Courier New" w:cs="Courier New"/>
+          <w:color w:val="000000"/>
+          <w:sz w:val="20"/>
+          <w:szCs w:val="20"/>
+        </w:rPr>
+        <w:t>[</w:t>
+      </w:r>
+      <w:proofErr w:type="gramStart"/>
+      <w:r>
+        <w:rPr>
+          <w:rFonts w:ascii="Courier New" w:hAnsi="Courier New" w:cs="Courier New"/>
+          <w:color w:val="000000"/>
+          <w:sz w:val="20"/>
+          <w:szCs w:val="20"/>
+        </w:rPr>
+        <w:t>x1G,x2G</w:t>
+      </w:r>
+      <w:proofErr w:type="gramEnd"/>
+      <w:r>
+        <w:rPr>
+          <w:rFonts w:ascii="Courier New" w:hAnsi="Courier New" w:cs="Courier New"/>
+          <w:color w:val="000000"/>
+          <w:sz w:val="20"/>
+          <w:szCs w:val="20"/>
+        </w:rPr>
+        <w:t xml:space="preserve">] = </w:t>
+      </w:r>
+      <w:proofErr w:type="spellStart"/>
+      <w:r>
+        <w:rPr>
+          <w:rFonts w:ascii="Courier New" w:hAnsi="Courier New" w:cs="Courier New"/>
+          <w:color w:val="000000"/>
+          <w:sz w:val="20"/>
+          <w:szCs w:val="20"/>
+        </w:rPr>
+        <w:t>meshgrid</w:t>
+      </w:r>
+      <w:proofErr w:type="spellEnd"/>
+      <w:r>
+        <w:rPr>
+          <w:rFonts w:ascii="Courier New" w:hAnsi="Courier New" w:cs="Courier New"/>
+          <w:color w:val="000000"/>
+          <w:sz w:val="20"/>
+          <w:szCs w:val="20"/>
+        </w:rPr>
+        <w:t>(x1</w:t>
+      </w:r>
+      <w:proofErr w:type="gramStart"/>
+      <w:r>
+        <w:rPr>
+          <w:rFonts w:ascii="Courier New" w:hAnsi="Courier New" w:cs="Courier New"/>
+          <w:color w:val="000000"/>
+          <w:sz w:val="20"/>
+          <w:szCs w:val="20"/>
+        </w:rPr>
+        <w:t>,x2</w:t>
+      </w:r>
+      <w:proofErr w:type="gramEnd"/>
+      <w:r>
+        <w:rPr>
+          <w:rFonts w:ascii="Courier New" w:hAnsi="Courier New" w:cs="Courier New"/>
+          <w:color w:val="000000"/>
+          <w:sz w:val="20"/>
+          <w:szCs w:val="20"/>
+        </w:rPr>
+        <w:t>);</w:t>
+      </w:r>
+    </w:p>
+    <w:p>
+      <w:pPr>
+        <w:autoSpaceDE w:val="0"/>
+        <w:autoSpaceDN w:val="0"/>
+        <w:adjustRightInd w:val="0"/>
+        <w:spacing w:after="0" w:line="240" w:lineRule="auto"/>
+        <w:rPr>
+          <w:rFonts w:ascii="Courier New" w:hAnsi="Courier New" w:cs="Courier New"/>
+          <w:sz w:val="24"/>
+          <w:szCs w:val="24"/>
+        </w:rPr>
+      </w:pPr>
+      <w:proofErr w:type="spellStart"/>
+      <w:r>
+        <w:rPr>
+          <w:rFonts w:ascii="Courier New" w:hAnsi="Courier New" w:cs="Courier New"/>
+          <w:color w:val="000000"/>
+          <w:sz w:val="20"/>
+          <w:szCs w:val="20"/>
+        </w:rPr>
+        <w:t>x_grid</w:t>
+      </w:r>
+      <w:proofErr w:type="spellEnd"/>
+      <w:r>
+        <w:rPr>
+          <w:rFonts w:ascii="Courier New" w:hAnsi="Courier New" w:cs="Courier New"/>
+          <w:color w:val="000000"/>
+          <w:sz w:val="20"/>
+          <w:szCs w:val="20"/>
+        </w:rPr>
+        <w:t xml:space="preserve"> = [</w:t>
+      </w:r>
+      <w:proofErr w:type="gramStart"/>
+      <w:r>
+        <w:rPr>
+          <w:rFonts w:ascii="Courier New" w:hAnsi="Courier New" w:cs="Courier New"/>
+          <w:color w:val="000000"/>
+          <w:sz w:val="20"/>
+          <w:szCs w:val="20"/>
+        </w:rPr>
+        <w:t>x1G(</w:t>
+      </w:r>
+      <w:proofErr w:type="gramEnd"/>
+      <w:r>
+        <w:rPr>
+          <w:rFonts w:ascii="Courier New" w:hAnsi="Courier New" w:cs="Courier New"/>
+          <w:color w:val="000000"/>
+          <w:sz w:val="20"/>
+          <w:szCs w:val="20"/>
+        </w:rPr>
+        <w:t xml:space="preserve">:),x2G(:)]; </w:t>
+      </w:r>
+      <w:r>
+        <w:rPr>
+          <w:rFonts w:ascii="Courier New" w:hAnsi="Courier New" w:cs="Courier New"/>
+          <w:color w:val="228B22"/>
+          <w:sz w:val="20"/>
+          <w:szCs w:val="20"/>
+        </w:rPr>
+        <w:t>% Defines a fine grid on the plot</w:t>
+      </w:r>
+    </w:p>
+    <w:p>
+      <w:pPr>
+        <w:autoSpaceDE w:val="0"/>
+        <w:autoSpaceDN w:val="0"/>
+        <w:adjustRightInd w:val="0"/>
+        <w:spacing w:after="0" w:line="240" w:lineRule="auto"/>
+        <w:rPr>
+          <w:rFonts w:ascii="Courier New" w:hAnsi="Courier New" w:cs="Courier New"/>
+          <w:sz w:val="24"/>
+          <w:szCs w:val="24"/>
+        </w:rPr>
+      </w:pPr>
+      <w:r>
+        <w:rPr>
+          <w:rFonts w:ascii="Courier New" w:hAnsi="Courier New" w:cs="Courier New"/>
+          <w:color w:val="228B22"/>
+          <w:sz w:val="20"/>
+          <w:szCs w:val="20"/>
+        </w:rPr>
+        <w:t xml:space="preserve">% </w:t>
+      </w:r>
+      <w:proofErr w:type="gramStart"/>
+      <w:r>
+        <w:rPr>
+          <w:rFonts w:ascii="Courier New" w:hAnsi="Courier New" w:cs="Courier New"/>
+          <w:color w:val="228B22"/>
+          <w:sz w:val="20"/>
+          <w:szCs w:val="20"/>
+        </w:rPr>
+        <w:t>Assigns</w:t>
+      </w:r>
+      <w:proofErr w:type="gramEnd"/>
+      <w:r>
+        <w:rPr>
+          <w:rFonts w:ascii="Courier New" w:hAnsi="Courier New" w:cs="Courier New"/>
+          <w:color w:val="228B22"/>
+          <w:sz w:val="20"/>
+          <w:szCs w:val="20"/>
+        </w:rPr>
+        <w:t xml:space="preserve"> each node in the grid to the closest centroid</w:t>
+      </w:r>
+    </w:p>
+    <w:p>
+      <w:pPr>
+        <w:autoSpaceDE w:val="0"/>
+        <w:autoSpaceDN w:val="0"/>
+        <w:adjustRightInd w:val="0"/>
+        <w:spacing w:after="0" w:line="240" w:lineRule="auto"/>
+        <w:rPr>
+          <w:rFonts w:ascii="Courier New" w:hAnsi="Courier New" w:cs="Courier New"/>
+          <w:sz w:val="24"/>
+          <w:szCs w:val="24"/>
+        </w:rPr>
+      </w:pPr>
+      <w:r>
+        <w:rPr>
+          <w:rFonts w:ascii="Courier New" w:hAnsi="Courier New" w:cs="Courier New"/>
+          <w:color w:val="000000"/>
+          <w:sz w:val="20"/>
+          <w:szCs w:val="20"/>
+        </w:rPr>
+        <w:t xml:space="preserve">idx_2_region = </w:t>
+      </w:r>
+      <w:proofErr w:type="spellStart"/>
+      <w:proofErr w:type="gramStart"/>
+      <w:r>
+        <w:rPr>
+          <w:rFonts w:ascii="Courier New" w:hAnsi="Courier New" w:cs="Courier New"/>
+          <w:color w:val="000000"/>
+          <w:sz w:val="20"/>
+          <w:szCs w:val="20"/>
+        </w:rPr>
+        <w:t>kmeans</w:t>
+      </w:r>
+      <w:proofErr w:type="spellEnd"/>
+      <w:r>
+        <w:rPr>
+          <w:rFonts w:ascii="Courier New" w:hAnsi="Courier New" w:cs="Courier New"/>
+          <w:color w:val="000000"/>
+          <w:sz w:val="20"/>
+          <w:szCs w:val="20"/>
+        </w:rPr>
+        <w:t>(</w:t>
+      </w:r>
+      <w:proofErr w:type="gramEnd"/>
+      <w:r>
+        <w:rPr>
+          <w:rFonts w:ascii="Courier New" w:hAnsi="Courier New" w:cs="Courier New"/>
+          <w:color w:val="000000"/>
+          <w:sz w:val="20"/>
+          <w:szCs w:val="20"/>
+        </w:rPr>
+        <w:t>x_grid,3,</w:t>
+      </w:r>
+      <w:r>
+        <w:rPr>
+          <w:rFonts w:ascii="Courier New" w:hAnsi="Courier New" w:cs="Courier New"/>
+          <w:color w:val="A020F0"/>
+          <w:sz w:val="20"/>
+          <w:szCs w:val="20"/>
+        </w:rPr>
+        <w:t>'MaxIter'</w:t>
+      </w:r>
+      <w:r>
+        <w:rPr>
+          <w:rFonts w:ascii="Courier New" w:hAnsi="Courier New" w:cs="Courier New"/>
+          <w:color w:val="000000"/>
+          <w:sz w:val="20"/>
+          <w:szCs w:val="20"/>
+        </w:rPr>
+        <w:t>,1,</w:t>
+      </w:r>
+      <w:r>
+        <w:rPr>
+          <w:rFonts w:ascii="Courier New" w:hAnsi="Courier New" w:cs="Courier New"/>
+          <w:color w:val="A020F0"/>
+          <w:sz w:val="20"/>
+          <w:szCs w:val="20"/>
+        </w:rPr>
+        <w:t>'Start'</w:t>
+      </w:r>
+      <w:r>
+        <w:rPr>
+          <w:rFonts w:ascii="Courier New" w:hAnsi="Courier New" w:cs="Courier New"/>
+          <w:color w:val="000000"/>
+          <w:sz w:val="20"/>
+          <w:szCs w:val="20"/>
+        </w:rPr>
+        <w:t>,c);</w:t>
+      </w:r>
+    </w:p>
+    <w:p>
+      <w:pPr>
+        <w:autoSpaceDE w:val="0"/>
+        <w:autoSpaceDN w:val="0"/>
+        <w:adjustRightInd w:val="0"/>
+        <w:spacing w:after="0" w:line="240" w:lineRule="auto"/>
+        <w:rPr>
+          <w:rFonts w:ascii="Courier New" w:hAnsi="Courier New" w:cs="Courier New"/>
+          <w:sz w:val="24"/>
+          <w:szCs w:val="24"/>
+        </w:rPr>
+      </w:pPr>
+    </w:p>
+    <w:p>
+      <w:pPr>
+        <w:rPr>
+          <w:b/>
+          <w:sz w:val="24"/>
+          <w:szCs w:val="24"/>
+        </w:rPr>
+      </w:pPr>
+      <w:r>
+        <w:rPr>
+          <w:b/>
+          <w:sz w:val="24"/>
+          <w:szCs w:val="24"/>
+        </w:rPr>
+        <w:t>Results:</w:t>
+      </w:r>
+    </w:p>
+    <w:p>
+      <w:pPr>
+        <w:keepNext/>
+      </w:pPr>
+      <w:r>
+        <w:pict>
+          <v:shapetype id="_x0000_t75" coordsize="21600,21600" o:spt="75" o:preferrelative="t" path="m@4@5l@4@11@9@11@9@5xe" filled="f" stroked="f">
+            <v:stroke joinstyle="miter"/>
+            <v:formulas>
+              <v:f eqn="if lineDrawn pixelLineWidth 0"/>
+              <v:f eqn="sum @0 1 0"/>
+              <v:f eqn="sum 0 0 @1"/>
+              <v:f eqn="prod @2 1 2"/>
+              <v:f eqn="prod @3 21600 pixelWidth"/>
+              <v:f eqn="prod @3 21600 pixelHeight"/>
+              <v:f eqn="sum @0 0 1"/>
+              <v:f eqn="prod @6 1 2"/>
+              <v:f eqn="prod @7 21600 pixelWidth"/>
+              <v:f eqn="sum @8 21600 0"/>
+              <v:f eqn="prod @7 21600 pixelHeight"/>
+              <v:f eqn="sum @10 21600 0"/>
+            </v:formulas>
+            <v:path o:extrusionok="f" gradientshapeok="t" o:connecttype="rect"/>
+            <o:lock v:ext="edit" aspectratio="t"/>
+          </v:shapetype>
+          <v:shape id="_x0000_i1025" type="#_x0000_t75" style="width:420pt;height:315pt">
+            <v:imagedata r:id="rId5" o:title="projection"/>
+          </v:shape>
+        </w:pict>
+      </w:r>
+    </w:p>
+    <w:p>
+      <w:pPr>
+        <w:pStyle w:val="Caption"/>
+        <w:jc w:val="center"/>
+      </w:pPr>
+      <w:r>
+        <w:t xml:space="preserve">Figure </w:t>
+      </w:r>
+      <w:r>
+        <w:fldChar w:fldCharType="begin"/>
+      </w:r>
+      <w:r>
+        <w:instrText xml:space="preserve"> SEQ Figure \* ARABIC </w:instrText>
+      </w:r>
+      <w:r>
+        <w:fldChar w:fldCharType="separate"/>
+      </w:r>
+      <w:r>
+        <w:rPr>
+          <w:noProof/>
+        </w:rPr>
+        <w:t>1</w:t>
+      </w:r>
+      <w:r>
+        <w:fldChar w:fldCharType="end"/>
+      </w:r>
+      <w:r>
+        <w:t>: data after PCA projection</w:t>
+      </w:r>
+    </w:p>
+    <w:p/>
+    <w:p>
+      <w:pPr>
+        <w:keepNext/>
+      </w:pPr>
+      <w:r>
+        <w:lastRenderedPageBreak/>
+        <w:pict>
+          <v:shape id="_x0000_i1026" type="#_x0000_t75" style="width:420pt;height:315pt">
+            <v:imagedata r:id="rId6" o:title="PCA2"/>
+          </v:shape>
+        </w:pict>
+      </w:r>
+    </w:p>
+    <w:p>
+      <w:pPr>
+        <w:pStyle w:val="Caption"/>
+        <w:jc w:val="center"/>
+      </w:pPr>
+      <w:r>
+        <w:t xml:space="preserve">Figure </w:t>
+      </w:r>
+      <w:r>
+        <w:fldChar w:fldCharType="begin"/>
+      </w:r>
+      <w:r>
+        <w:instrText xml:space="preserve"> SEQ Figure \* ARABIC </w:instrText>
+      </w:r>
+      <w:r>
+        <w:fldChar w:fldCharType="separate"/>
+      </w:r>
+      <w:r>
+        <w:rPr>
+          <w:noProof/>
+        </w:rPr>
+        <w:t>2</w:t>
+      </w:r>
+      <w:r>
+        <w:fldChar w:fldCharType="end"/>
+      </w:r>
+      <w:r>
+        <w:t>: Data after PCA projection with Centroids</w:t>
+      </w:r>
+    </w:p>
+    <w:p>
+      <w:pPr>
+        <w:keepNext/>
+      </w:pPr>
+      <w:r>
+        <w:pict>
+          <v:shape id="_x0000_i1027" type="#_x0000_t75" style="width:420pt;height:315pt">
+            <v:imagedata r:id="rId7" o:title="PCA1"/>
+          </v:shape>
+        </w:pict>
+      </w:r>
+    </w:p>
+    <w:p>
+      <w:pPr>
+        <w:pStyle w:val="Caption"/>
+        <w:jc w:val="center"/>
+      </w:pPr>
+      <w:r>
+        <w:t xml:space="preserve">Figure </w:t>
+      </w:r>
+      <w:r>
+        <w:fldChar w:fldCharType="begin"/>
+      </w:r>
+      <w:r>
+        <w:instrText xml:space="preserve"> SEQ Figure \* ARABIC </w:instrText>
+      </w:r>
+      <w:r>
+        <w:fldChar w:fldCharType="separate"/>
+      </w:r>
+      <w:r>
+        <w:rPr>
+          <w:noProof/>
+        </w:rPr>
+        <w:t>3</w:t>
+      </w:r>
+      <w:r>
+        <w:fldChar w:fldCharType="end"/>
+      </w:r>
+      <w:r>
+        <w:t>: a more visualised plot of PCA projection on data, divided by regions for each of the classes</w:t>
+      </w:r>
+    </w:p>
+    <w:p>
+      <w:r>
+        <w:lastRenderedPageBreak/>
+        <w:t xml:space="preserve">From the figures above we can see how PCA made it possible to classify all the data we had in the matrix. We can clearly see that due to classification some of the data got lost. For example, from the first figure, we can see that “Fives” data is spread all over the figure, but then classifier choses data “Eights” over “Fives”. Same for projection of “Ones”, if we compare figure one with figure 2 and figure 3, </w:t>
+      </w:r>
+      <w:r>
+        <w:t>we can see that there is more “ones” data shown on figure 2 and figure 3 than in original projection on figure 1. I believe this happens in the result of implication of PCA discussed above. However, in respect of PCA, I believe that good results were achieved, especially if taking in mind, that it performed dimensionality reduction on data from 100 dimensions into 2 dimensions.</w:t>
+      </w:r>
+      <w:r>
+        <w:t xml:space="preserve"> </w:t>
       </w:r>
     </w:p>
     <w:p>
@@ -697,51 +1526,1073 @@
     </w:p>
     <w:p>
       <w:r>
-        <w:t xml:space="preserve">Linear Discriminant Analysis on multi-class </w:t>
-      </w:r>
-      <w:r>
+        <w:t xml:space="preserve">From what I learned, there are two types of </w:t>
+      </w:r>
+      <w:r>
+        <w:t>Linear Discriminant Analysis</w:t>
+      </w:r>
+      <w:r>
+        <w:t xml:space="preserve"> applications</w:t>
+      </w:r>
+      <w:r>
+        <w:t>. These are:</w:t>
+      </w:r>
+    </w:p>
+    <w:p>
+      <w:pPr>
+        <w:rPr>
+          <w:b/>
+          <w:i/>
+        </w:rPr>
+      </w:pPr>
+      <w:r>
+        <w:rPr>
+          <w:b/>
+          <w:i/>
+        </w:rPr>
+        <w:t xml:space="preserve">Linear Discriminant Analysis on 2-class classification problem. </w:t>
+      </w:r>
+    </w:p>
+    <w:p>
+      <w:r>
+        <w:t>The summary of steps for 2-class LDA:</w:t>
+      </w:r>
+    </w:p>
+    <w:p>
+      <w:pPr>
+        <w:pStyle w:val="ListParagraph"/>
+        <w:numPr>
+          <w:ilvl w:val="0"/>
+          <w:numId w:val="2"/>
+        </w:numPr>
+        <w:rPr>
+          <w:sz w:val="20"/>
+          <w:szCs w:val="20"/>
+        </w:rPr>
+      </w:pPr>
+      <w:r>
+        <w:rPr>
+          <w:sz w:val="20"/>
+          <w:szCs w:val="20"/>
+        </w:rPr>
+        <w:t>Calculating means for each class</w:t>
+      </w:r>
+    </w:p>
+    <w:p>
+      <w:pPr>
+        <w:pStyle w:val="ListParagraph"/>
+        <w:numPr>
+          <w:ilvl w:val="0"/>
+          <w:numId w:val="2"/>
+        </w:numPr>
+        <w:rPr>
+          <w:sz w:val="20"/>
+          <w:szCs w:val="20"/>
+        </w:rPr>
+      </w:pPr>
+      <w:r>
+        <w:rPr>
+          <w:sz w:val="20"/>
+          <w:szCs w:val="20"/>
+        </w:rPr>
+        <w:t>Calculating covariance matrices for each class</w:t>
+      </w:r>
+    </w:p>
+    <w:p>
+      <w:pPr>
+        <w:pStyle w:val="ListParagraph"/>
+        <w:numPr>
+          <w:ilvl w:val="0"/>
+          <w:numId w:val="2"/>
+        </w:numPr>
+        <w:rPr>
+          <w:sz w:val="20"/>
+          <w:szCs w:val="20"/>
+        </w:rPr>
+      </w:pPr>
+      <w:r>
+        <w:rPr>
+          <w:sz w:val="20"/>
+          <w:szCs w:val="20"/>
+        </w:rPr>
+        <w:t>C</w:t>
+      </w:r>
+      <w:r>
+        <w:rPr>
+          <w:sz w:val="20"/>
+          <w:szCs w:val="20"/>
+        </w:rPr>
+        <w:t>alculating “within class scatter matrix”</w:t>
+      </w:r>
+      <w:r>
+        <w:rPr>
+          <w:sz w:val="20"/>
+          <w:szCs w:val="20"/>
+        </w:rPr>
+        <w:t xml:space="preserve"> by summing up class covariance matrices</w:t>
+      </w:r>
+    </w:p>
+    <w:p>
+      <w:pPr>
+        <w:pStyle w:val="ListParagraph"/>
+        <w:numPr>
+          <w:ilvl w:val="0"/>
+          <w:numId w:val="2"/>
+        </w:numPr>
+        <w:rPr>
+          <w:sz w:val="20"/>
+          <w:szCs w:val="20"/>
+        </w:rPr>
+      </w:pPr>
+      <w:r>
+        <w:rPr>
+          <w:sz w:val="20"/>
+          <w:szCs w:val="20"/>
+        </w:rPr>
+        <w:t xml:space="preserve">Computing  Projection Vector by multiplying inverted “within class scatter matrix” on transposed difference of class means </w:t>
+      </w:r>
+    </w:p>
+    <w:p>
+      <w:pPr>
+        <w:rPr>
+          <w:b/>
+          <w:i/>
+        </w:rPr>
+      </w:pPr>
+      <w:r>
+        <w:rPr>
+          <w:b/>
+          <w:i/>
+        </w:rPr>
+        <w:t>Linear Discriminant Analysis</w:t>
+      </w:r>
+      <w:r>
+        <w:rPr>
+          <w:b/>
+          <w:i/>
+        </w:rPr>
+        <w:t xml:space="preserve"> on multi-class </w:t>
+      </w:r>
+      <w:r>
+        <w:rPr>
+          <w:b/>
+          <w:i/>
+        </w:rPr>
         <w:t xml:space="preserve">classification </w:t>
+      </w:r>
+      <w:r>
+        <w:rPr>
+          <w:b/>
+          <w:i/>
+        </w:rPr>
+        <w:t>problem.</w:t>
+      </w:r>
+      <w:r>
+        <w:rPr>
+          <w:b/>
+          <w:i/>
+        </w:rPr>
+        <w:t xml:space="preserve"> </w:t>
+      </w:r>
+    </w:p>
+    <w:p>
+      <w:r>
+        <w:t>The summary of steps for n</w:t>
+      </w:r>
+      <w:r>
+        <w:t>-cl</w:t>
+      </w:r>
+      <w:r>
+        <w:t>a</w:t>
+      </w:r>
+      <w:r>
+        <w:t>ss LDA:</w:t>
+      </w:r>
+    </w:p>
+    <w:p>
+      <w:pPr>
+        <w:pStyle w:val="ListParagraph"/>
+        <w:numPr>
+          <w:ilvl w:val="0"/>
+          <w:numId w:val="3"/>
+        </w:numPr>
+        <w:rPr>
+          <w:sz w:val="20"/>
+          <w:szCs w:val="20"/>
+        </w:rPr>
+      </w:pPr>
+      <w:r>
+        <w:rPr>
+          <w:sz w:val="20"/>
+          <w:szCs w:val="20"/>
+        </w:rPr>
+        <w:t>C</w:t>
+      </w:r>
+      <w:r>
+        <w:rPr>
+          <w:sz w:val="20"/>
+          <w:szCs w:val="20"/>
+        </w:rPr>
+        <w:t>alculating</w:t>
+      </w:r>
+      <w:r>
+        <w:rPr>
+          <w:sz w:val="20"/>
+          <w:szCs w:val="20"/>
+        </w:rPr>
+        <w:t xml:space="preserve"> means for each class and then calculate the mean of the class means </w:t>
+      </w:r>
+    </w:p>
+    <w:p>
+      <w:pPr>
+        <w:pStyle w:val="ListParagraph"/>
+        <w:numPr>
+          <w:ilvl w:val="0"/>
+          <w:numId w:val="3"/>
+        </w:numPr>
+        <w:rPr>
+          <w:sz w:val="20"/>
+          <w:szCs w:val="20"/>
+        </w:rPr>
+      </w:pPr>
+      <w:r>
+        <w:rPr>
+          <w:sz w:val="20"/>
+          <w:szCs w:val="20"/>
+        </w:rPr>
+        <w:t>C</w:t>
+      </w:r>
+      <w:r>
+        <w:rPr>
+          <w:sz w:val="20"/>
+          <w:szCs w:val="20"/>
+        </w:rPr>
+        <w:t>alculating</w:t>
+      </w:r>
+      <w:r>
+        <w:rPr>
+          <w:sz w:val="20"/>
+          <w:szCs w:val="20"/>
+        </w:rPr>
+        <w:t xml:space="preserve"> covariance matrices for each of the classes</w:t>
+      </w:r>
+    </w:p>
+    <w:p>
+      <w:pPr>
+        <w:pStyle w:val="ListParagraph"/>
+        <w:numPr>
+          <w:ilvl w:val="0"/>
+          <w:numId w:val="3"/>
+        </w:numPr>
+        <w:rPr>
+          <w:sz w:val="20"/>
+          <w:szCs w:val="20"/>
+        </w:rPr>
+      </w:pPr>
+      <w:r>
+        <w:rPr>
+          <w:sz w:val="20"/>
+          <w:szCs w:val="20"/>
+        </w:rPr>
+        <w:t>C</w:t>
+      </w:r>
+      <w:r>
+        <w:rPr>
+          <w:sz w:val="20"/>
+          <w:szCs w:val="20"/>
+        </w:rPr>
+        <w:t>alculating</w:t>
+      </w:r>
+      <w:r>
+        <w:rPr>
+          <w:sz w:val="20"/>
+          <w:szCs w:val="20"/>
+        </w:rPr>
+        <w:t xml:space="preserve"> “</w:t>
+      </w:r>
+      <w:r>
+        <w:rPr>
+          <w:sz w:val="20"/>
+          <w:szCs w:val="20"/>
+        </w:rPr>
+        <w:t>within class scatter matrix</w:t>
+      </w:r>
+      <w:r>
+        <w:rPr>
+          <w:sz w:val="20"/>
+          <w:szCs w:val="20"/>
+        </w:rPr>
+        <w:t>” by summing up all the covariance matrices</w:t>
+      </w:r>
+    </w:p>
+    <w:p>
+      <w:pPr>
+        <w:pStyle w:val="ListParagraph"/>
+        <w:numPr>
+          <w:ilvl w:val="0"/>
+          <w:numId w:val="3"/>
+        </w:numPr>
+        <w:rPr>
+          <w:sz w:val="20"/>
+          <w:szCs w:val="20"/>
+        </w:rPr>
+      </w:pPr>
+      <w:r>
+        <w:rPr>
+          <w:sz w:val="20"/>
+          <w:szCs w:val="20"/>
+        </w:rPr>
+        <w:t>C</w:t>
+      </w:r>
+      <w:r>
+        <w:rPr>
+          <w:sz w:val="20"/>
+          <w:szCs w:val="20"/>
+        </w:rPr>
+        <w:t>alculat</w:t>
+      </w:r>
+      <w:r>
+        <w:rPr>
+          <w:sz w:val="20"/>
+          <w:szCs w:val="20"/>
+        </w:rPr>
+        <w:t>ing</w:t>
+      </w:r>
+      <w:r>
+        <w:rPr>
+          <w:sz w:val="20"/>
+          <w:szCs w:val="20"/>
+        </w:rPr>
+        <w:t xml:space="preserve"> </w:t>
+      </w:r>
+      <w:r>
+        <w:rPr>
+          <w:sz w:val="20"/>
+          <w:szCs w:val="20"/>
+        </w:rPr>
+        <w:t>“</w:t>
+      </w:r>
+      <w:r>
+        <w:rPr>
+          <w:sz w:val="20"/>
+          <w:szCs w:val="20"/>
+        </w:rPr>
+        <w:t>between class scatter</w:t>
+      </w:r>
+      <w:r>
+        <w:rPr>
+          <w:sz w:val="20"/>
+          <w:szCs w:val="20"/>
+        </w:rPr>
+        <w:t xml:space="preserve"> </w:t>
+      </w:r>
+      <w:r>
+        <w:rPr>
+          <w:sz w:val="20"/>
+          <w:szCs w:val="20"/>
+        </w:rPr>
+        <w:t>matrix</w:t>
+      </w:r>
+      <w:r>
+        <w:rPr>
+          <w:sz w:val="20"/>
+          <w:szCs w:val="20"/>
+        </w:rPr>
+        <w:t>”</w:t>
+      </w:r>
+      <w:r>
+        <w:rPr>
+          <w:sz w:val="20"/>
+          <w:szCs w:val="20"/>
+        </w:rPr>
+        <w:t>:</w:t>
+      </w:r>
+    </w:p>
+    <w:p>
+      <w:pPr>
+        <w:pStyle w:val="ListParagraph"/>
+        <w:numPr>
+          <w:ilvl w:val="1"/>
+          <w:numId w:val="3"/>
+        </w:numPr>
+        <w:rPr>
+          <w:sz w:val="20"/>
+          <w:szCs w:val="20"/>
+        </w:rPr>
+      </w:pPr>
+      <w:r>
+        <w:rPr>
+          <w:sz w:val="20"/>
+          <w:szCs w:val="20"/>
+        </w:rPr>
+        <w:t>for each of the classes:</w:t>
+      </w:r>
+      <w:r>
+        <w:rPr>
+          <w:sz w:val="20"/>
+          <w:szCs w:val="20"/>
+        </w:rPr>
+        <w:br/>
+        <w:t xml:space="preserve">multiplying number of size of the class by the difference of class means and mean of all class means, multiplied by </w:t>
+      </w:r>
+      <w:r>
+        <w:rPr>
+          <w:sz w:val="20"/>
+          <w:szCs w:val="20"/>
+        </w:rPr>
+        <w:t>the difference</w:t>
       </w:r>
       <w:bookmarkStart w:id="0" w:name="_GoBack"/>
       <w:bookmarkEnd w:id="0"/>
       <w:r>
-        <w:t>problem.</w:t>
-      </w:r>
-      <w:r>
-        <w:t xml:space="preserve"> </w:t>
-      </w:r>
-    </w:p>
-    <w:p>
-      <w:r>
-        <w:t xml:space="preserve">Linear Discriminant Analysis on </w:t>
-      </w:r>
-      <w:r>
-        <w:t>2</w:t>
-      </w:r>
-      <w:r>
-        <w:t xml:space="preserve">-class </w:t>
-      </w:r>
-      <w:r>
-        <w:t xml:space="preserve">classification </w:t>
-      </w:r>
-      <w:r>
-        <w:t>problem.</w:t>
-      </w:r>
-      <w:r>
-        <w:t xml:space="preserve"> </w:t>
-      </w:r>
-    </w:p>
-    <w:p>
-      <w:r>
-        <w:t>Can pick up class labels</w:t>
-      </w:r>
-    </w:p>
-    <w:p>
-      <w:r>
-        <w:t>LDA is not guaranteed to perform better than PCA</w:t>
+        <w:rPr>
+          <w:sz w:val="20"/>
+          <w:szCs w:val="20"/>
+        </w:rPr>
+        <w:t xml:space="preserve"> of class means and mean of all class means</w:t>
+      </w:r>
+      <w:r>
+        <w:rPr>
+          <w:sz w:val="20"/>
+          <w:szCs w:val="20"/>
+        </w:rPr>
+        <w:t xml:space="preserve"> transposed.</w:t>
+      </w:r>
+    </w:p>
+    <w:p>
+      <w:pPr>
+        <w:pStyle w:val="ListParagraph"/>
+        <w:numPr>
+          <w:ilvl w:val="1"/>
+          <w:numId w:val="3"/>
+        </w:numPr>
+        <w:rPr>
+          <w:sz w:val="20"/>
+          <w:szCs w:val="20"/>
+        </w:rPr>
+      </w:pPr>
+      <w:r>
+        <w:rPr>
+          <w:sz w:val="20"/>
+          <w:szCs w:val="20"/>
+        </w:rPr>
+        <w:t>Summing up the results of above calculation from each class</w:t>
+      </w:r>
+    </w:p>
+    <w:p>
+      <w:pPr>
+        <w:pStyle w:val="ListParagraph"/>
+        <w:numPr>
+          <w:ilvl w:val="0"/>
+          <w:numId w:val="3"/>
+        </w:numPr>
+        <w:rPr>
+          <w:sz w:val="20"/>
+          <w:szCs w:val="20"/>
+        </w:rPr>
+      </w:pPr>
+      <w:r>
+        <w:rPr>
+          <w:sz w:val="20"/>
+          <w:szCs w:val="20"/>
+        </w:rPr>
+        <w:t xml:space="preserve">Computing Eigen vectors (projection vectors) </w:t>
+      </w:r>
+      <w:r>
+        <w:rPr>
+          <w:sz w:val="20"/>
+          <w:szCs w:val="20"/>
+        </w:rPr>
+        <w:t xml:space="preserve">and Eigen values </w:t>
+      </w:r>
+      <w:r>
+        <w:rPr>
+          <w:sz w:val="20"/>
+          <w:szCs w:val="20"/>
+        </w:rPr>
+        <w:t>from inverted “within class scatter mask” multiplied by between class scatter mask</w:t>
+      </w:r>
+    </w:p>
+    <w:p>
+      <w:pPr>
+        <w:pStyle w:val="ListParagraph"/>
+        <w:numPr>
+          <w:ilvl w:val="0"/>
+          <w:numId w:val="3"/>
+        </w:numPr>
+        <w:rPr>
+          <w:sz w:val="20"/>
+          <w:szCs w:val="20"/>
+        </w:rPr>
+      </w:pPr>
+      <w:r>
+        <w:rPr>
+          <w:sz w:val="20"/>
+          <w:szCs w:val="20"/>
+        </w:rPr>
+        <w:t>Calculating score by</w:t>
+      </w:r>
+      <w:r>
+        <w:rPr>
+          <w:sz w:val="20"/>
+          <w:szCs w:val="20"/>
+        </w:rPr>
+        <w:t xml:space="preserve"> multiplying the matrix containing all data by specific Eigen vector’s values</w:t>
+      </w:r>
+    </w:p>
+    <w:p>
+      <w:r>
+        <w:t>If comparing LDA to PCA it is essential to mention that unlike PCA, LDA can pick up class labels, it can be used for jobs that PCA is not capable of doing. However, unlike expectations LDA is not guaranteed to perform better than PCA.</w:t>
+      </w:r>
+    </w:p>
+    <w:p>
+      <w:r>
+        <w:t>For the task allocated, I had to use 3-class LDA</w:t>
+      </w:r>
+      <w:r>
+        <w:t xml:space="preserve">. I followed the steps I mentioned above to produce the 3-class LDA, but got stuck on the problem of calculating inverted </w:t>
+      </w:r>
+      <w:r>
+        <w:t>“</w:t>
+      </w:r>
+      <w:r>
+        <w:t>within-class scatter matrix</w:t>
+      </w:r>
+      <w:r>
+        <w:t>”</w:t>
+      </w:r>
+      <w:r>
+        <w:t>. Due to the data we have, the result of summing up class covariance matrices produced a matrix that had many z</w:t>
+      </w:r>
+      <w:r>
+        <w:t>ero values in it. It is obvious</w:t>
+      </w:r>
+      <w:r>
+        <w:t xml:space="preserve"> that it makes no sense to attempt to calculate inverse of 0 value.</w:t>
+      </w:r>
+      <w:r>
+        <w:t xml:space="preserve"> I solved the problem by adding bias to “within class scatter matrix” (I have picked some small number and to the “within-class scatter matrix“) in attempt to produce the matrix that would be suitable for inverting:</w:t>
+      </w:r>
+    </w:p>
+    <w:p>
+      <w:pPr>
+        <w:autoSpaceDE w:val="0"/>
+        <w:autoSpaceDN w:val="0"/>
+        <w:adjustRightInd w:val="0"/>
+        <w:spacing w:after="0" w:line="240" w:lineRule="auto"/>
+        <w:rPr>
+          <w:rFonts w:ascii="Courier New" w:hAnsi="Courier New" w:cs="Courier New"/>
+          <w:sz w:val="24"/>
+          <w:szCs w:val="24"/>
+        </w:rPr>
+      </w:pPr>
+      <w:r>
+        <w:rPr>
+          <w:rFonts w:ascii="Courier New" w:hAnsi="Courier New" w:cs="Courier New"/>
+          <w:color w:val="228B22"/>
+          <w:sz w:val="20"/>
+          <w:szCs w:val="20"/>
+        </w:rPr>
+        <w:t>%</w:t>
+      </w:r>
+      <w:proofErr w:type="spellStart"/>
+      <w:r>
+        <w:rPr>
+          <w:rFonts w:ascii="Courier New" w:hAnsi="Courier New" w:cs="Courier New"/>
+          <w:color w:val="228B22"/>
+          <w:sz w:val="20"/>
+          <w:szCs w:val="20"/>
+        </w:rPr>
+        <w:t>addding</w:t>
+      </w:r>
+      <w:proofErr w:type="spellEnd"/>
+      <w:r>
+        <w:rPr>
+          <w:rFonts w:ascii="Courier New" w:hAnsi="Courier New" w:cs="Courier New"/>
+          <w:color w:val="228B22"/>
+          <w:sz w:val="20"/>
+          <w:szCs w:val="20"/>
+        </w:rPr>
+        <w:t xml:space="preserve"> small number to avoid </w:t>
+      </w:r>
+      <w:proofErr w:type="spellStart"/>
+      <w:r>
+        <w:rPr>
+          <w:rFonts w:ascii="Courier New" w:hAnsi="Courier New" w:cs="Courier New"/>
+          <w:color w:val="228B22"/>
+          <w:sz w:val="20"/>
+          <w:szCs w:val="20"/>
+        </w:rPr>
+        <w:t>inv</w:t>
+      </w:r>
+      <w:proofErr w:type="spellEnd"/>
+      <w:r>
+        <w:rPr>
+          <w:rFonts w:ascii="Courier New" w:hAnsi="Courier New" w:cs="Courier New"/>
+          <w:color w:val="228B22"/>
+          <w:sz w:val="20"/>
+          <w:szCs w:val="20"/>
+        </w:rPr>
+        <w:t xml:space="preserve"> on zero</w:t>
+      </w:r>
+    </w:p>
+    <w:p>
+      <w:pPr>
+        <w:autoSpaceDE w:val="0"/>
+        <w:autoSpaceDN w:val="0"/>
+        <w:adjustRightInd w:val="0"/>
+        <w:spacing w:after="0" w:line="240" w:lineRule="auto"/>
+        <w:rPr>
+          <w:rFonts w:ascii="Courier New" w:hAnsi="Courier New" w:cs="Courier New"/>
+          <w:sz w:val="24"/>
+          <w:szCs w:val="24"/>
+        </w:rPr>
+      </w:pPr>
+      <w:proofErr w:type="gramStart"/>
+      <w:r>
+        <w:rPr>
+          <w:rFonts w:ascii="Courier New" w:hAnsi="Courier New" w:cs="Courier New"/>
+          <w:color w:val="000000"/>
+          <w:sz w:val="20"/>
+          <w:szCs w:val="20"/>
+        </w:rPr>
+        <w:t>dc=</w:t>
+      </w:r>
+      <w:proofErr w:type="gramEnd"/>
+      <w:r>
+        <w:rPr>
+          <w:rFonts w:ascii="Courier New" w:hAnsi="Courier New" w:cs="Courier New"/>
+          <w:color w:val="000000"/>
+          <w:sz w:val="20"/>
+          <w:szCs w:val="20"/>
+        </w:rPr>
+        <w:t>0.00001*eye(size(</w:t>
+      </w:r>
+      <w:proofErr w:type="spellStart"/>
+      <w:r>
+        <w:rPr>
+          <w:rFonts w:ascii="Courier New" w:hAnsi="Courier New" w:cs="Courier New"/>
+          <w:color w:val="000000"/>
+          <w:sz w:val="20"/>
+          <w:szCs w:val="20"/>
+        </w:rPr>
+        <w:t>sw</w:t>
+      </w:r>
+      <w:proofErr w:type="spellEnd"/>
+      <w:r>
+        <w:rPr>
+          <w:rFonts w:ascii="Courier New" w:hAnsi="Courier New" w:cs="Courier New"/>
+          <w:color w:val="000000"/>
+          <w:sz w:val="20"/>
+          <w:szCs w:val="20"/>
+        </w:rPr>
+        <w:t>));</w:t>
+      </w:r>
+    </w:p>
+    <w:p>
+      <w:pPr>
+        <w:autoSpaceDE w:val="0"/>
+        <w:autoSpaceDN w:val="0"/>
+        <w:adjustRightInd w:val="0"/>
+        <w:spacing w:after="0" w:line="240" w:lineRule="auto"/>
+        <w:rPr>
+          <w:rFonts w:ascii="Courier New" w:hAnsi="Courier New" w:cs="Courier New"/>
+          <w:sz w:val="24"/>
+          <w:szCs w:val="24"/>
+        </w:rPr>
+      </w:pPr>
+      <w:proofErr w:type="spellStart"/>
+      <w:r>
+        <w:rPr>
+          <w:rFonts w:ascii="Courier New" w:hAnsi="Courier New" w:cs="Courier New"/>
+          <w:color w:val="000000"/>
+          <w:sz w:val="20"/>
+          <w:szCs w:val="20"/>
+        </w:rPr>
+        <w:t>sw_new</w:t>
+      </w:r>
+      <w:proofErr w:type="spellEnd"/>
+      <w:r>
+        <w:rPr>
+          <w:rFonts w:ascii="Courier New" w:hAnsi="Courier New" w:cs="Courier New"/>
+          <w:color w:val="000000"/>
+          <w:sz w:val="20"/>
+          <w:szCs w:val="20"/>
+        </w:rPr>
+        <w:t>=</w:t>
+      </w:r>
+      <w:proofErr w:type="spellStart"/>
+      <w:r>
+        <w:rPr>
+          <w:rFonts w:ascii="Courier New" w:hAnsi="Courier New" w:cs="Courier New"/>
+          <w:color w:val="000000"/>
+          <w:sz w:val="20"/>
+          <w:szCs w:val="20"/>
+        </w:rPr>
+        <w:t>sw+dc</w:t>
+      </w:r>
+      <w:proofErr w:type="spellEnd"/>
+      <w:r>
+        <w:rPr>
+          <w:rFonts w:ascii="Courier New" w:hAnsi="Courier New" w:cs="Courier New"/>
+          <w:color w:val="000000"/>
+          <w:sz w:val="20"/>
+          <w:szCs w:val="20"/>
+        </w:rPr>
+        <w:t>;</w:t>
+      </w:r>
+    </w:p>
+    <w:p>
+      <w:pPr>
+        <w:autoSpaceDE w:val="0"/>
+        <w:autoSpaceDN w:val="0"/>
+        <w:adjustRightInd w:val="0"/>
+        <w:spacing w:after="0" w:line="240" w:lineRule="auto"/>
+        <w:rPr>
+          <w:rFonts w:ascii="Courier New" w:hAnsi="Courier New" w:cs="Courier New"/>
+          <w:sz w:val="24"/>
+          <w:szCs w:val="24"/>
+        </w:rPr>
+      </w:pPr>
+      <w:proofErr w:type="spellStart"/>
+      <w:r>
+        <w:rPr>
+          <w:rFonts w:ascii="Courier New" w:hAnsi="Courier New" w:cs="Courier New"/>
+          <w:color w:val="000000"/>
+          <w:sz w:val="20"/>
+          <w:szCs w:val="20"/>
+        </w:rPr>
+        <w:t>inverted_SW</w:t>
+      </w:r>
+      <w:proofErr w:type="spellEnd"/>
+      <w:r>
+        <w:rPr>
+          <w:rFonts w:ascii="Courier New" w:hAnsi="Courier New" w:cs="Courier New"/>
+          <w:color w:val="000000"/>
+          <w:sz w:val="20"/>
+          <w:szCs w:val="20"/>
+        </w:rPr>
+        <w:t>=</w:t>
+      </w:r>
+      <w:proofErr w:type="spellStart"/>
+      <w:proofErr w:type="gramStart"/>
+      <w:r>
+        <w:rPr>
+          <w:rFonts w:ascii="Courier New" w:hAnsi="Courier New" w:cs="Courier New"/>
+          <w:color w:val="000000"/>
+          <w:sz w:val="20"/>
+          <w:szCs w:val="20"/>
+        </w:rPr>
+        <w:t>inv</w:t>
+      </w:r>
+      <w:proofErr w:type="spellEnd"/>
+      <w:r>
+        <w:rPr>
+          <w:rFonts w:ascii="Courier New" w:hAnsi="Courier New" w:cs="Courier New"/>
+          <w:color w:val="000000"/>
+          <w:sz w:val="20"/>
+          <w:szCs w:val="20"/>
+        </w:rPr>
+        <w:t>(</w:t>
+      </w:r>
+      <w:proofErr w:type="spellStart"/>
+      <w:proofErr w:type="gramEnd"/>
+      <w:r>
+        <w:rPr>
+          <w:rFonts w:ascii="Courier New" w:hAnsi="Courier New" w:cs="Courier New"/>
+          <w:color w:val="000000"/>
+          <w:sz w:val="20"/>
+          <w:szCs w:val="20"/>
+        </w:rPr>
+        <w:t>sw_new</w:t>
+      </w:r>
+      <w:proofErr w:type="spellEnd"/>
+      <w:r>
+        <w:rPr>
+          <w:rFonts w:ascii="Courier New" w:hAnsi="Courier New" w:cs="Courier New"/>
+          <w:color w:val="000000"/>
+          <w:sz w:val="20"/>
+          <w:szCs w:val="20"/>
+        </w:rPr>
+        <w:t>)*</w:t>
+      </w:r>
+      <w:proofErr w:type="spellStart"/>
+      <w:r>
+        <w:rPr>
+          <w:rFonts w:ascii="Courier New" w:hAnsi="Courier New" w:cs="Courier New"/>
+          <w:color w:val="000000"/>
+          <w:sz w:val="20"/>
+          <w:szCs w:val="20"/>
+        </w:rPr>
+        <w:t>sb</w:t>
+      </w:r>
+      <w:proofErr w:type="spellEnd"/>
+      <w:r>
+        <w:rPr>
+          <w:rFonts w:ascii="Courier New" w:hAnsi="Courier New" w:cs="Courier New"/>
+          <w:color w:val="000000"/>
+          <w:sz w:val="20"/>
+          <w:szCs w:val="20"/>
+        </w:rPr>
+        <w:t>;</w:t>
+      </w:r>
+    </w:p>
+    <w:p>
+      <w:pPr>
+        <w:autoSpaceDE w:val="0"/>
+        <w:autoSpaceDN w:val="0"/>
+        <w:adjustRightInd w:val="0"/>
+        <w:spacing w:after="0" w:line="240" w:lineRule="auto"/>
+        <w:rPr>
+          <w:rFonts w:ascii="Courier New" w:hAnsi="Courier New" w:cs="Courier New"/>
+          <w:sz w:val="24"/>
+          <w:szCs w:val="24"/>
+        </w:rPr>
+      </w:pPr>
+    </w:p>
+    <w:p>
+      <w:pPr>
+        <w:autoSpaceDE w:val="0"/>
+        <w:autoSpaceDN w:val="0"/>
+        <w:adjustRightInd w:val="0"/>
+        <w:spacing w:after="0" w:line="240" w:lineRule="auto"/>
+      </w:pPr>
+      <w:r>
+        <w:t>It finally made it possible to calculate projection vectors and plot the results:</w:t>
+      </w:r>
+    </w:p>
+    <w:p>
+      <w:pPr>
+        <w:autoSpaceDE w:val="0"/>
+        <w:autoSpaceDN w:val="0"/>
+        <w:adjustRightInd w:val="0"/>
+        <w:spacing w:after="0" w:line="240" w:lineRule="auto"/>
+        <w:rPr>
+          <w:rFonts w:ascii="Courier New" w:hAnsi="Courier New" w:cs="Courier New"/>
+          <w:color w:val="228B22"/>
+          <w:sz w:val="20"/>
+          <w:szCs w:val="20"/>
+        </w:rPr>
+      </w:pPr>
+    </w:p>
+    <w:p>
+      <w:pPr>
+        <w:autoSpaceDE w:val="0"/>
+        <w:autoSpaceDN w:val="0"/>
+        <w:adjustRightInd w:val="0"/>
+        <w:spacing w:after="0" w:line="240" w:lineRule="auto"/>
+        <w:rPr>
+          <w:rFonts w:ascii="Courier New" w:hAnsi="Courier New" w:cs="Courier New"/>
+          <w:sz w:val="24"/>
+          <w:szCs w:val="24"/>
+        </w:rPr>
+      </w:pPr>
+      <w:r>
+        <w:rPr>
+          <w:rFonts w:ascii="Courier New" w:hAnsi="Courier New" w:cs="Courier New"/>
+          <w:color w:val="228B22"/>
+          <w:sz w:val="20"/>
+          <w:szCs w:val="20"/>
+        </w:rPr>
+        <w:t>% computing the projection vectors:</w:t>
+      </w:r>
+    </w:p>
+    <w:p>
+      <w:pPr>
+        <w:autoSpaceDE w:val="0"/>
+        <w:autoSpaceDN w:val="0"/>
+        <w:adjustRightInd w:val="0"/>
+        <w:spacing w:after="0" w:line="240" w:lineRule="auto"/>
+        <w:rPr>
+          <w:rFonts w:ascii="Courier New" w:hAnsi="Courier New" w:cs="Courier New"/>
+          <w:sz w:val="24"/>
+          <w:szCs w:val="24"/>
+        </w:rPr>
+      </w:pPr>
+      <w:r>
+        <w:rPr>
+          <w:rFonts w:ascii="Courier New" w:hAnsi="Courier New" w:cs="Courier New"/>
+          <w:color w:val="000000"/>
+          <w:sz w:val="20"/>
+          <w:szCs w:val="20"/>
+        </w:rPr>
+        <w:t>[v1</w:t>
+      </w:r>
+      <w:proofErr w:type="gramStart"/>
+      <w:r>
+        <w:rPr>
+          <w:rFonts w:ascii="Courier New" w:hAnsi="Courier New" w:cs="Courier New"/>
+          <w:color w:val="000000"/>
+          <w:sz w:val="20"/>
+          <w:szCs w:val="20"/>
+        </w:rPr>
+        <w:t>,d</w:t>
+      </w:r>
+      <w:proofErr w:type="gramEnd"/>
+      <w:r>
+        <w:rPr>
+          <w:rFonts w:ascii="Courier New" w:hAnsi="Courier New" w:cs="Courier New"/>
+          <w:color w:val="000000"/>
+          <w:sz w:val="20"/>
+          <w:szCs w:val="20"/>
+        </w:rPr>
+        <w:t xml:space="preserve">] = </w:t>
+      </w:r>
+      <w:proofErr w:type="spellStart"/>
+      <w:proofErr w:type="gramStart"/>
+      <w:r>
+        <w:rPr>
+          <w:rFonts w:ascii="Courier New" w:hAnsi="Courier New" w:cs="Courier New"/>
+          <w:color w:val="000000"/>
+          <w:sz w:val="20"/>
+          <w:szCs w:val="20"/>
+        </w:rPr>
+        <w:t>eig</w:t>
+      </w:r>
+      <w:proofErr w:type="spellEnd"/>
+      <w:r>
+        <w:rPr>
+          <w:rFonts w:ascii="Courier New" w:hAnsi="Courier New" w:cs="Courier New"/>
+          <w:color w:val="000000"/>
+          <w:sz w:val="20"/>
+          <w:szCs w:val="20"/>
+        </w:rPr>
+        <w:t>(</w:t>
+      </w:r>
+      <w:proofErr w:type="spellStart"/>
+      <w:proofErr w:type="gramEnd"/>
+      <w:r>
+        <w:rPr>
+          <w:rFonts w:ascii="Courier New" w:hAnsi="Courier New" w:cs="Courier New"/>
+          <w:color w:val="000000"/>
+          <w:sz w:val="20"/>
+          <w:szCs w:val="20"/>
+        </w:rPr>
+        <w:t>inverted_SW</w:t>
+      </w:r>
+      <w:proofErr w:type="spellEnd"/>
+      <w:r>
+        <w:rPr>
+          <w:rFonts w:ascii="Courier New" w:hAnsi="Courier New" w:cs="Courier New"/>
+          <w:color w:val="000000"/>
+          <w:sz w:val="20"/>
+          <w:szCs w:val="20"/>
+        </w:rPr>
+        <w:t>);</w:t>
+      </w:r>
+    </w:p>
+    <w:p>
+      <w:pPr>
+        <w:autoSpaceDE w:val="0"/>
+        <w:autoSpaceDN w:val="0"/>
+        <w:adjustRightInd w:val="0"/>
+        <w:spacing w:after="0" w:line="240" w:lineRule="auto"/>
+        <w:rPr>
+          <w:rFonts w:ascii="Courier New" w:hAnsi="Courier New" w:cs="Courier New"/>
+          <w:sz w:val="24"/>
+          <w:szCs w:val="24"/>
+        </w:rPr>
+      </w:pPr>
+      <w:r>
+        <w:rPr>
+          <w:rFonts w:ascii="Courier New" w:hAnsi="Courier New" w:cs="Courier New"/>
+          <w:color w:val="228B22"/>
+          <w:sz w:val="20"/>
+          <w:szCs w:val="20"/>
+        </w:rPr>
+        <w:t>% calculating score</w:t>
+      </w:r>
+    </w:p>
+    <w:p>
+      <w:pPr>
+        <w:autoSpaceDE w:val="0"/>
+        <w:autoSpaceDN w:val="0"/>
+        <w:adjustRightInd w:val="0"/>
+        <w:spacing w:after="0" w:line="240" w:lineRule="auto"/>
+        <w:rPr>
+          <w:rFonts w:ascii="Courier New" w:hAnsi="Courier New" w:cs="Courier New"/>
+          <w:sz w:val="24"/>
+          <w:szCs w:val="24"/>
+        </w:rPr>
+      </w:pPr>
+      <w:proofErr w:type="gramStart"/>
+      <w:r>
+        <w:rPr>
+          <w:rFonts w:ascii="Courier New" w:hAnsi="Courier New" w:cs="Courier New"/>
+          <w:color w:val="000000"/>
+          <w:sz w:val="20"/>
+          <w:szCs w:val="20"/>
+        </w:rPr>
+        <w:t>score</w:t>
+      </w:r>
+      <w:proofErr w:type="gramEnd"/>
+      <w:r>
+        <w:rPr>
+          <w:rFonts w:ascii="Courier New" w:hAnsi="Courier New" w:cs="Courier New"/>
+          <w:color w:val="000000"/>
+          <w:sz w:val="20"/>
+          <w:szCs w:val="20"/>
+        </w:rPr>
+        <w:t xml:space="preserve"> = (</w:t>
+      </w:r>
+      <w:proofErr w:type="spellStart"/>
+      <w:r>
+        <w:rPr>
+          <w:rFonts w:ascii="Courier New" w:hAnsi="Courier New" w:cs="Courier New"/>
+          <w:color w:val="000000"/>
+          <w:sz w:val="20"/>
+          <w:szCs w:val="20"/>
+        </w:rPr>
+        <w:t>all_data</w:t>
+      </w:r>
+      <w:proofErr w:type="spellEnd"/>
+      <w:r>
+        <w:rPr>
+          <w:rFonts w:ascii="Courier New" w:hAnsi="Courier New" w:cs="Courier New"/>
+          <w:color w:val="000000"/>
+          <w:sz w:val="20"/>
+          <w:szCs w:val="20"/>
+        </w:rPr>
+        <w:t>*v1(:,1:2));</w:t>
       </w:r>
     </w:p>
     <w:p/>
+    <w:p>
+      <w:pPr>
+        <w:rPr>
+          <w:b/>
+        </w:rPr>
+      </w:pPr>
+      <w:r>
+        <w:rPr>
+          <w:b/>
+        </w:rPr>
+        <w:t>Results:</w:t>
+      </w:r>
+    </w:p>
+    <w:p>
+      <w:r>
+        <w:pict>
+          <v:shape id="_x0000_i1028" type="#_x0000_t75" style="width:420pt;height:315pt">
+            <v:imagedata r:id="rId8" o:title="LDA"/>
+          </v:shape>
+        </w:pict>
+      </w:r>
+    </w:p>
+    <w:p>
+      <w:r>
+        <w:t xml:space="preserve">From what we can see on the figure, LDA managed to classify classes and </w:t>
+      </w:r>
+      <w:r>
+        <w:t xml:space="preserve">distinguishes </w:t>
+      </w:r>
+      <w:r>
+        <w:t>the data.</w:t>
+      </w:r>
+      <w:r>
+        <w:t xml:space="preserve"> Compared to PCA, LDA treats data in slightly different way. By looking at PCA centroids, I believe that PCA performed better than LDA in this particular problem. Also, I believe that there is a bug somewhere in my LDA implementation, the results are not what I expected. </w:t>
+      </w:r>
+    </w:p>
     <w:p>
       <w:pPr>
         <w:rPr>
@@ -756,7 +2607,28 @@
           <w:sz w:val="28"/>
           <w:szCs w:val="28"/>
         </w:rPr>
-        <w:t>Q3. 2 class problem classification</w:t>
+        <w:t xml:space="preserve">Q3. </w:t>
+      </w:r>
+      <w:r>
+        <w:rPr>
+          <w:b/>
+          <w:sz w:val="28"/>
+          <w:szCs w:val="28"/>
+        </w:rPr>
+        <w:t>Two-</w:t>
+      </w:r>
+      <w:r>
+        <w:rPr>
+          <w:b/>
+          <w:sz w:val="28"/>
+          <w:szCs w:val="28"/>
+        </w:rPr>
+        <w:t>class problem classification</w:t>
+      </w:r>
+    </w:p>
+    <w:p>
+      <w:r>
+        <w:t xml:space="preserve">For this question, I had to separate data for “Fives” from the rest of the data and treat it as two-class classification problem. </w:t>
       </w:r>
     </w:p>
     <w:p>
@@ -863,6 +2735,92 @@
 <file path=word/numbering.xml><?xml version="1.0" encoding="utf-8"?>
 <w:numbering xmlns:wpc="http://schemas.microsoft.com/office/word/2010/wordprocessingCanvas" xmlns:mc="http://schemas.openxmlformats.org/markup-compatibility/2006" xmlns:o="urn:schemas-microsoft-com:office:office" xmlns:r="http://schemas.openxmlformats.org/officeDocument/2006/relationships" xmlns:m="http://schemas.openxmlformats.org/officeDocument/2006/math" xmlns:v="urn:schemas-microsoft-com:vml" xmlns:wp14="http://schemas.microsoft.com/office/word/2010/wordprocessingDrawing" xmlns:wp="http://schemas.openxmlformats.org/drawingml/2006/wordprocessingDrawing" xmlns:w10="urn:schemas-microsoft-com:office:word" xmlns:w="http://schemas.openxmlformats.org/wordprocessingml/2006/main" xmlns:w14="http://schemas.microsoft.com/office/word/2010/wordml" xmlns:w15="http://schemas.microsoft.com/office/word/2012/wordml" xmlns:wpg="http://schemas.microsoft.com/office/word/2010/wordprocessingGroup" xmlns:wpi="http://schemas.microsoft.com/office/word/2010/wordprocessingInk" xmlns:wne="http://schemas.microsoft.com/office/word/2006/wordml" xmlns:wps="http://schemas.microsoft.com/office/word/2010/wordprocessingShape" mc:Ignorable="w14 w15 wp14">
   <w:abstractNum w:abstractNumId="0" w15:restartNumberingAfterBreak="0">
+    <w:nsid w:val="35722698"/>
+    <w:multiLevelType w:val="hybridMultilevel"/>
+    <w:tmpl w:val="B03A35B8"/>
+    <w:lvl w:ilvl="0" w:tplc="0809000F">
+      <w:start w:val="1"/>
+      <w:numFmt w:val="decimal"/>
+      <w:lvlText w:val="%1."/>
+      <w:lvlJc w:val="left"/>
+      <w:pPr>
+        <w:ind w:left="720" w:hanging="360"/>
+      </w:pPr>
+    </w:lvl>
+    <w:lvl w:ilvl="1" w:tplc="08090019" w:tentative="1">
+      <w:start w:val="1"/>
+      <w:numFmt w:val="lowerLetter"/>
+      <w:lvlText w:val="%2."/>
+      <w:lvlJc w:val="left"/>
+      <w:pPr>
+        <w:ind w:left="1440" w:hanging="360"/>
+      </w:pPr>
+    </w:lvl>
+    <w:lvl w:ilvl="2" w:tplc="0809001B" w:tentative="1">
+      <w:start w:val="1"/>
+      <w:numFmt w:val="lowerRoman"/>
+      <w:lvlText w:val="%3."/>
+      <w:lvlJc w:val="right"/>
+      <w:pPr>
+        <w:ind w:left="2160" w:hanging="180"/>
+      </w:pPr>
+    </w:lvl>
+    <w:lvl w:ilvl="3" w:tplc="0809000F" w:tentative="1">
+      <w:start w:val="1"/>
+      <w:numFmt w:val="decimal"/>
+      <w:lvlText w:val="%4."/>
+      <w:lvlJc w:val="left"/>
+      <w:pPr>
+        <w:ind w:left="2880" w:hanging="360"/>
+      </w:pPr>
+    </w:lvl>
+    <w:lvl w:ilvl="4" w:tplc="08090019" w:tentative="1">
+      <w:start w:val="1"/>
+      <w:numFmt w:val="lowerLetter"/>
+      <w:lvlText w:val="%5."/>
+      <w:lvlJc w:val="left"/>
+      <w:pPr>
+        <w:ind w:left="3600" w:hanging="360"/>
+      </w:pPr>
+    </w:lvl>
+    <w:lvl w:ilvl="5" w:tplc="0809001B" w:tentative="1">
+      <w:start w:val="1"/>
+      <w:numFmt w:val="lowerRoman"/>
+      <w:lvlText w:val="%6."/>
+      <w:lvlJc w:val="right"/>
+      <w:pPr>
+        <w:ind w:left="4320" w:hanging="180"/>
+      </w:pPr>
+    </w:lvl>
+    <w:lvl w:ilvl="6" w:tplc="0809000F" w:tentative="1">
+      <w:start w:val="1"/>
+      <w:numFmt w:val="decimal"/>
+      <w:lvlText w:val="%7."/>
+      <w:lvlJc w:val="left"/>
+      <w:pPr>
+        <w:ind w:left="5040" w:hanging="360"/>
+      </w:pPr>
+    </w:lvl>
+    <w:lvl w:ilvl="7" w:tplc="08090019" w:tentative="1">
+      <w:start w:val="1"/>
+      <w:numFmt w:val="lowerLetter"/>
+      <w:lvlText w:val="%8."/>
+      <w:lvlJc w:val="left"/>
+      <w:pPr>
+        <w:ind w:left="5760" w:hanging="360"/>
+      </w:pPr>
+    </w:lvl>
+    <w:lvl w:ilvl="8" w:tplc="0809001B" w:tentative="1">
+      <w:start w:val="1"/>
+      <w:numFmt w:val="lowerRoman"/>
+      <w:lvlText w:val="%9."/>
+      <w:lvlJc w:val="right"/>
+      <w:pPr>
+        <w:ind w:left="6480" w:hanging="180"/>
+      </w:pPr>
+    </w:lvl>
+  </w:abstractNum>
+  <w:abstractNum w:abstractNumId="1" w15:restartNumberingAfterBreak="0">
     <w:nsid w:val="758A790C"/>
     <w:multiLevelType w:val="hybridMultilevel"/>
     <w:tmpl w:val="37144416"/>
@@ -948,8 +2906,100 @@
       </w:pPr>
     </w:lvl>
   </w:abstractNum>
+  <w:abstractNum w:abstractNumId="2" w15:restartNumberingAfterBreak="0">
+    <w:nsid w:val="7B8319AF"/>
+    <w:multiLevelType w:val="hybridMultilevel"/>
+    <w:tmpl w:val="0840F498"/>
+    <w:lvl w:ilvl="0" w:tplc="0809000F">
+      <w:start w:val="1"/>
+      <w:numFmt w:val="decimal"/>
+      <w:lvlText w:val="%1."/>
+      <w:lvlJc w:val="left"/>
+      <w:pPr>
+        <w:ind w:left="720" w:hanging="360"/>
+      </w:pPr>
+    </w:lvl>
+    <w:lvl w:ilvl="1" w:tplc="08090019">
+      <w:start w:val="1"/>
+      <w:numFmt w:val="lowerLetter"/>
+      <w:lvlText w:val="%2."/>
+      <w:lvlJc w:val="left"/>
+      <w:pPr>
+        <w:ind w:left="1440" w:hanging="360"/>
+      </w:pPr>
+    </w:lvl>
+    <w:lvl w:ilvl="2" w:tplc="0809001B" w:tentative="1">
+      <w:start w:val="1"/>
+      <w:numFmt w:val="lowerRoman"/>
+      <w:lvlText w:val="%3."/>
+      <w:lvlJc w:val="right"/>
+      <w:pPr>
+        <w:ind w:left="2160" w:hanging="180"/>
+      </w:pPr>
+    </w:lvl>
+    <w:lvl w:ilvl="3" w:tplc="0809000F" w:tentative="1">
+      <w:start w:val="1"/>
+      <w:numFmt w:val="decimal"/>
+      <w:lvlText w:val="%4."/>
+      <w:lvlJc w:val="left"/>
+      <w:pPr>
+        <w:ind w:left="2880" w:hanging="360"/>
+      </w:pPr>
+    </w:lvl>
+    <w:lvl w:ilvl="4" w:tplc="08090019" w:tentative="1">
+      <w:start w:val="1"/>
+      <w:numFmt w:val="lowerLetter"/>
+      <w:lvlText w:val="%5."/>
+      <w:lvlJc w:val="left"/>
+      <w:pPr>
+        <w:ind w:left="3600" w:hanging="360"/>
+      </w:pPr>
+    </w:lvl>
+    <w:lvl w:ilvl="5" w:tplc="0809001B" w:tentative="1">
+      <w:start w:val="1"/>
+      <w:numFmt w:val="lowerRoman"/>
+      <w:lvlText w:val="%6."/>
+      <w:lvlJc w:val="right"/>
+      <w:pPr>
+        <w:ind w:left="4320" w:hanging="180"/>
+      </w:pPr>
+    </w:lvl>
+    <w:lvl w:ilvl="6" w:tplc="0809000F" w:tentative="1">
+      <w:start w:val="1"/>
+      <w:numFmt w:val="decimal"/>
+      <w:lvlText w:val="%7."/>
+      <w:lvlJc w:val="left"/>
+      <w:pPr>
+        <w:ind w:left="5040" w:hanging="360"/>
+      </w:pPr>
+    </w:lvl>
+    <w:lvl w:ilvl="7" w:tplc="08090019" w:tentative="1">
+      <w:start w:val="1"/>
+      <w:numFmt w:val="lowerLetter"/>
+      <w:lvlText w:val="%8."/>
+      <w:lvlJc w:val="left"/>
+      <w:pPr>
+        <w:ind w:left="5760" w:hanging="360"/>
+      </w:pPr>
+    </w:lvl>
+    <w:lvl w:ilvl="8" w:tplc="0809001B" w:tentative="1">
+      <w:start w:val="1"/>
+      <w:numFmt w:val="lowerRoman"/>
+      <w:lvlText w:val="%9."/>
+      <w:lvlJc w:val="right"/>
+      <w:pPr>
+        <w:ind w:left="6480" w:hanging="180"/>
+      </w:pPr>
+    </w:lvl>
+  </w:abstractNum>
   <w:num w:numId="1">
+    <w:abstractNumId w:val="1"/>
+  </w:num>
+  <w:num w:numId="2">
     <w:abstractNumId w:val="0"/>
+  </w:num>
+  <w:num w:numId="3">
+    <w:abstractNumId w:val="2"/>
   </w:num>
 </w:numbering>
 </file>
@@ -1397,6 +3447,25 @@
       <w:contextualSpacing/>
     </w:pPr>
   </w:style>
+  <w:style w:type="paragraph" w:styleId="Caption">
+    <w:name w:val="caption"/>
+    <w:basedOn w:val="Normal"/>
+    <w:next w:val="Normal"/>
+    <w:uiPriority w:val="35"/>
+    <w:unhideWhenUsed/>
+    <w:qFormat/>
+    <w:rsid w:val="00D97825"/>
+    <w:pPr>
+      <w:spacing w:after="200" w:line="240" w:lineRule="auto"/>
+    </w:pPr>
+    <w:rPr>
+      <w:i/>
+      <w:iCs/>
+      <w:color w:val="44546A" w:themeColor="text2"/>
+      <w:sz w:val="18"/>
+      <w:szCs w:val="18"/>
+    </w:rPr>
+  </w:style>
 </w:styles>
 </file>
 

</xml_diff>